<commit_message>
Started the Evaluation Report
</commit_message>
<xml_diff>
--- a/Setup & Analysis/Planning Report.docx
+++ b/Setup & Analysis/Planning Report.docx
@@ -3944,23 +3944,7 @@
                 <w:rFonts w:ascii="Avenir LT Std 45 Book" w:eastAsia="Arial Unicode MS" w:hAnsi="Avenir LT Std 45 Book" w:cs="Arial Unicode MS"/>
                 <w:noProof/>
               </w:rPr>
-              <w:t>2.11 - Genera</w:t>
-            </w:r>
-            <w:r>
-              <w:rPr>
-                <w:rStyle w:val="Hyperlink"/>
-                <w:rFonts w:ascii="Avenir LT Std 45 Book" w:eastAsia="Arial Unicode MS" w:hAnsi="Avenir LT Std 45 Book" w:cs="Arial Unicode MS"/>
-                <w:noProof/>
-              </w:rPr>
-              <w:t>l</w:t>
-            </w:r>
-            <w:r>
-              <w:rPr>
-                <w:rStyle w:val="Hyperlink"/>
-                <w:rFonts w:ascii="Avenir LT Std 45 Book" w:eastAsia="Arial Unicode MS" w:hAnsi="Avenir LT Std 45 Book" w:cs="Arial Unicode MS"/>
-                <w:noProof/>
-              </w:rPr>
-              <w:t xml:space="preserve"> System Requirements</w:t>
+              <w:t>2.11 - General System Requirements</w:t>
             </w:r>
             <w:r>
               <w:rPr>
@@ -7199,21 +7183,7 @@
         <w:rPr>
           <w:rFonts w:ascii="Avenir LT Std 45 Book" w:hAnsi="Avenir LT Std 45 Book"/>
         </w:rPr>
-        <w:t xml:space="preserve">The first reason for conducting a meeting is to convey information. Many companies invest their employees’ time in routine meetings to provide them with information on what they need to do. Usually the manager or team head </w:t>
-      </w:r>
-      <w:proofErr w:type="gramStart"/>
-      <w:r>
-        <w:rPr>
-          <w:rFonts w:ascii="Avenir LT Std 45 Book" w:hAnsi="Avenir LT Std 45 Book"/>
-        </w:rPr>
-        <w:t>talks</w:t>
-      </w:r>
-      <w:proofErr w:type="gramEnd"/>
-      <w:r>
-        <w:rPr>
-          <w:rFonts w:ascii="Avenir LT Std 45 Book" w:hAnsi="Avenir LT Std 45 Book"/>
-        </w:rPr>
-        <w:t xml:space="preserve"> and members of the team listen. This allows for a fast way of allowing members of the team to be better informed on what they </w:t>
+        <w:t xml:space="preserve">The first reason for conducting a meeting is to convey information. Many companies invest their employees’ time in routine meetings to provide them with information on what they need to do. Usually the manager or team head talks and members of the team listen. This allows for a fast way of allowing members of the team to be better informed on what they </w:t>
       </w:r>
       <w:r>
         <w:rPr>
@@ -20543,8 +20513,6 @@
         </w:rPr>
         <w:t>Add, delete and modify their details</w:t>
       </w:r>
-      <w:bookmarkStart w:id="70" w:name="_GoBack"/>
-      <w:bookmarkEnd w:id="70"/>
     </w:p>
     <w:p>
       <w:pPr>
@@ -21244,8 +21212,8 @@
           <w:rFonts w:ascii="Avenir LT Std 45 Book" w:hAnsi="Avenir LT Std 45 Book"/>
         </w:rPr>
       </w:pPr>
-      <w:bookmarkStart w:id="71" w:name="_Toc509075858"/>
-      <w:bookmarkStart w:id="72" w:name="_Toc36"/>
+      <w:bookmarkStart w:id="70" w:name="_Toc509075858"/>
+      <w:bookmarkStart w:id="71" w:name="_Toc36"/>
       <w:r>
         <w:rPr>
           <w:rFonts w:ascii="Avenir LT Std 45 Book" w:eastAsia="Arial Unicode MS" w:hAnsi="Avenir LT Std 45 Book" w:cs="Arial Unicode MS"/>
@@ -21253,32 +21221,32 @@
         <w:lastRenderedPageBreak/>
         <w:t>2.12 - Potential Portal Platforms</w:t>
       </w:r>
+      <w:bookmarkEnd w:id="70"/>
+      <w:r>
+        <w:rPr>
+          <w:rFonts w:ascii="Avenir LT Std 45 Book" w:eastAsia="Arial Unicode MS" w:hAnsi="Avenir LT Std 45 Book" w:cs="Arial Unicode MS"/>
+        </w:rPr>
+        <w:t xml:space="preserve"> </w:t>
+      </w:r>
       <w:bookmarkEnd w:id="71"/>
+    </w:p>
+    <w:p>
+      <w:pPr>
+        <w:pStyle w:val="Subheading"/>
+        <w:rPr>
+          <w:rFonts w:ascii="Avenir LT Std 45 Book" w:hAnsi="Avenir LT Std 45 Book"/>
+        </w:rPr>
+      </w:pPr>
+      <w:bookmarkStart w:id="72" w:name="_Toc37"/>
+      <w:bookmarkStart w:id="73" w:name="_Toc509075859"/>
       <w:r>
         <w:rPr>
           <w:rFonts w:ascii="Avenir LT Std 45 Book" w:eastAsia="Arial Unicode MS" w:hAnsi="Avenir LT Std 45 Book" w:cs="Arial Unicode MS"/>
         </w:rPr>
-        <w:t xml:space="preserve"> </w:t>
+        <w:t>Potential Platform 1 - Website</w:t>
       </w:r>
       <w:bookmarkEnd w:id="72"/>
-    </w:p>
-    <w:p>
-      <w:pPr>
-        <w:pStyle w:val="Subheading"/>
-        <w:rPr>
-          <w:rFonts w:ascii="Avenir LT Std 45 Book" w:hAnsi="Avenir LT Std 45 Book"/>
-        </w:rPr>
-      </w:pPr>
-      <w:bookmarkStart w:id="73" w:name="_Toc37"/>
-      <w:bookmarkStart w:id="74" w:name="_Toc509075859"/>
-      <w:r>
-        <w:rPr>
-          <w:rFonts w:ascii="Avenir LT Std 45 Book" w:eastAsia="Arial Unicode MS" w:hAnsi="Avenir LT Std 45 Book" w:cs="Arial Unicode MS"/>
-        </w:rPr>
-        <w:t>Potential Platform 1 - Website</w:t>
-      </w:r>
       <w:bookmarkEnd w:id="73"/>
-      <w:bookmarkEnd w:id="74"/>
     </w:p>
     <w:tbl>
       <w:tblPr>
@@ -21733,16 +21701,16 @@
           <w:rFonts w:ascii="Avenir LT Std 45 Book" w:hAnsi="Avenir LT Std 45 Book"/>
         </w:rPr>
       </w:pPr>
-      <w:bookmarkStart w:id="75" w:name="_Toc38"/>
-      <w:bookmarkStart w:id="76" w:name="_Toc509075860"/>
+      <w:bookmarkStart w:id="74" w:name="_Toc38"/>
+      <w:bookmarkStart w:id="75" w:name="_Toc509075860"/>
       <w:r>
         <w:rPr>
           <w:rFonts w:ascii="Avenir LT Std 45 Book" w:eastAsia="Arial Unicode MS" w:hAnsi="Avenir LT Std 45 Book" w:cs="Arial Unicode MS"/>
         </w:rPr>
         <w:t>Potential Platform 2 - Windows Desktop Application</w:t>
       </w:r>
+      <w:bookmarkEnd w:id="74"/>
       <w:bookmarkEnd w:id="75"/>
-      <w:bookmarkEnd w:id="76"/>
     </w:p>
     <w:tbl>
       <w:tblPr>
@@ -22204,22 +22172,22 @@
           <w:rFonts w:ascii="Avenir LT Std 45 Book" w:hAnsi="Avenir LT Std 45 Book"/>
         </w:rPr>
       </w:pPr>
-      <w:bookmarkStart w:id="77" w:name="_Toc509075861"/>
-      <w:bookmarkStart w:id="78" w:name="_Toc39"/>
+      <w:bookmarkStart w:id="76" w:name="_Toc509075861"/>
+      <w:bookmarkStart w:id="77" w:name="_Toc39"/>
       <w:r>
         <w:rPr>
           <w:rFonts w:ascii="Avenir LT Std 45 Book" w:eastAsia="Arial Unicode MS" w:hAnsi="Avenir LT Std 45 Book" w:cs="Arial Unicode MS"/>
         </w:rPr>
         <w:t>Potential Platform 3 - Mac Desktop Application</w:t>
       </w:r>
+      <w:bookmarkEnd w:id="76"/>
+      <w:r>
+        <w:rPr>
+          <w:rFonts w:ascii="Avenir LT Std 45 Book" w:eastAsia="Arial Unicode MS" w:hAnsi="Avenir LT Std 45 Book" w:cs="Arial Unicode MS"/>
+        </w:rPr>
+        <w:t xml:space="preserve"> </w:t>
+      </w:r>
       <w:bookmarkEnd w:id="77"/>
-      <w:r>
-        <w:rPr>
-          <w:rFonts w:ascii="Avenir LT Std 45 Book" w:eastAsia="Arial Unicode MS" w:hAnsi="Avenir LT Std 45 Book" w:cs="Arial Unicode MS"/>
-        </w:rPr>
-        <w:t xml:space="preserve"> </w:t>
-      </w:r>
-      <w:bookmarkEnd w:id="78"/>
     </w:p>
     <w:tbl>
       <w:tblPr>
@@ -22681,8 +22649,8 @@
           <w:rFonts w:ascii="Avenir LT Std 45 Book" w:hAnsi="Avenir LT Std 45 Book"/>
         </w:rPr>
       </w:pPr>
-      <w:bookmarkStart w:id="79" w:name="_Toc40"/>
-      <w:bookmarkStart w:id="80" w:name="_Toc509075862"/>
+      <w:bookmarkStart w:id="78" w:name="_Toc40"/>
+      <w:bookmarkStart w:id="79" w:name="_Toc509075862"/>
       <w:r>
         <w:rPr>
           <w:rFonts w:ascii="Avenir LT Std 45 Book" w:eastAsia="Arial Unicode MS" w:hAnsi="Avenir LT Std 45 Book" w:cs="Arial Unicode MS"/>
@@ -22690,8 +22658,8 @@
         <w:lastRenderedPageBreak/>
         <w:t>Potential Platform 4 - Android Mobile Application</w:t>
       </w:r>
+      <w:bookmarkEnd w:id="78"/>
       <w:bookmarkEnd w:id="79"/>
-      <w:bookmarkEnd w:id="80"/>
     </w:p>
     <w:tbl>
       <w:tblPr>
@@ -23211,16 +23179,16 @@
           <w:rFonts w:ascii="Avenir LT Std 45 Book" w:hAnsi="Avenir LT Std 45 Book"/>
         </w:rPr>
       </w:pPr>
-      <w:bookmarkStart w:id="81" w:name="_Toc41"/>
-      <w:bookmarkStart w:id="82" w:name="_Toc509075863"/>
+      <w:bookmarkStart w:id="80" w:name="_Toc41"/>
+      <w:bookmarkStart w:id="81" w:name="_Toc509075863"/>
       <w:r>
         <w:rPr>
           <w:rFonts w:ascii="Avenir LT Std 45 Book" w:eastAsia="Arial Unicode MS" w:hAnsi="Avenir LT Std 45 Book" w:cs="Arial Unicode MS"/>
         </w:rPr>
         <w:t>Potential Platform 5 - iOS Mobile Application</w:t>
       </w:r>
+      <w:bookmarkEnd w:id="80"/>
       <w:bookmarkEnd w:id="81"/>
-      <w:bookmarkEnd w:id="82"/>
     </w:p>
     <w:tbl>
       <w:tblPr>
@@ -23675,16 +23643,16 @@
           <w:rFonts w:ascii="Avenir LT Std 45 Book" w:hAnsi="Avenir LT Std 45 Book"/>
         </w:rPr>
       </w:pPr>
-      <w:bookmarkStart w:id="83" w:name="_Toc42"/>
-      <w:bookmarkStart w:id="84" w:name="_Toc509075864"/>
+      <w:bookmarkStart w:id="82" w:name="_Toc42"/>
+      <w:bookmarkStart w:id="83" w:name="_Toc509075864"/>
       <w:r>
         <w:rPr>
           <w:rFonts w:ascii="Avenir LT Std 45 Book" w:eastAsia="Arial Unicode MS" w:hAnsi="Avenir LT Std 45 Book" w:cs="Arial Unicode MS"/>
         </w:rPr>
         <w:t>2.13 - Chosen Portal Platform</w:t>
       </w:r>
+      <w:bookmarkEnd w:id="82"/>
       <w:bookmarkEnd w:id="83"/>
-      <w:bookmarkEnd w:id="84"/>
     </w:p>
     <w:p>
       <w:pPr>
@@ -23726,7 +23694,7 @@
           <w:lang w:eastAsia="en-GB"/>
         </w:rPr>
       </w:pPr>
-      <w:bookmarkStart w:id="85" w:name="_Toc43"/>
+      <w:bookmarkStart w:id="84" w:name="_Toc43"/>
       <w:r>
         <w:rPr>
           <w:rFonts w:ascii="Avenir LT Std 45 Book" w:hAnsi="Avenir LT Std 45 Book" w:cs="Arial Unicode MS"/>
@@ -23741,7 +23709,7 @@
           <w:rFonts w:ascii="Avenir LT Std 45 Book" w:hAnsi="Avenir LT Std 45 Book"/>
         </w:rPr>
       </w:pPr>
-      <w:bookmarkStart w:id="86" w:name="_Toc509075865"/>
+      <w:bookmarkStart w:id="85" w:name="_Toc509075865"/>
       <w:r>
         <w:rPr>
           <w:rFonts w:ascii="Avenir LT Std 45 Book" w:eastAsia="Arial Unicode MS" w:hAnsi="Avenir LT Std 45 Book" w:cs="Arial Unicode MS"/>
@@ -23749,32 +23717,32 @@
         <w:lastRenderedPageBreak/>
         <w:t>2.14 -Potential Development Methodologies</w:t>
       </w:r>
+      <w:bookmarkEnd w:id="85"/>
+      <w:r>
+        <w:rPr>
+          <w:rFonts w:ascii="Avenir LT Std 45 Book" w:eastAsia="Arial Unicode MS" w:hAnsi="Avenir LT Std 45 Book" w:cs="Arial Unicode MS"/>
+        </w:rPr>
+        <w:t xml:space="preserve"> </w:t>
+      </w:r>
+      <w:bookmarkEnd w:id="84"/>
+    </w:p>
+    <w:p>
+      <w:pPr>
+        <w:pStyle w:val="Subheading"/>
+        <w:rPr>
+          <w:rFonts w:ascii="Avenir LT Std 45 Book" w:hAnsi="Avenir LT Std 45 Book"/>
+        </w:rPr>
+      </w:pPr>
+      <w:bookmarkStart w:id="86" w:name="_Toc44"/>
+      <w:bookmarkStart w:id="87" w:name="_Toc509075866"/>
+      <w:r>
+        <w:rPr>
+          <w:rFonts w:ascii="Avenir LT Std 45 Book" w:eastAsia="Arial Unicode MS" w:hAnsi="Avenir LT Std 45 Book" w:cs="Arial Unicode MS"/>
+        </w:rPr>
+        <w:t>Potential Methodology - Responsibility Driven Design</w:t>
+      </w:r>
       <w:bookmarkEnd w:id="86"/>
-      <w:r>
-        <w:rPr>
-          <w:rFonts w:ascii="Avenir LT Std 45 Book" w:eastAsia="Arial Unicode MS" w:hAnsi="Avenir LT Std 45 Book" w:cs="Arial Unicode MS"/>
-        </w:rPr>
-        <w:t xml:space="preserve"> </w:t>
-      </w:r>
-      <w:bookmarkEnd w:id="85"/>
-    </w:p>
-    <w:p>
-      <w:pPr>
-        <w:pStyle w:val="Subheading"/>
-        <w:rPr>
-          <w:rFonts w:ascii="Avenir LT Std 45 Book" w:hAnsi="Avenir LT Std 45 Book"/>
-        </w:rPr>
-      </w:pPr>
-      <w:bookmarkStart w:id="87" w:name="_Toc44"/>
-      <w:bookmarkStart w:id="88" w:name="_Toc509075866"/>
-      <w:r>
-        <w:rPr>
-          <w:rFonts w:ascii="Avenir LT Std 45 Book" w:eastAsia="Arial Unicode MS" w:hAnsi="Avenir LT Std 45 Book" w:cs="Arial Unicode MS"/>
-        </w:rPr>
-        <w:t>Potential Methodology - Responsibility Driven Design</w:t>
-      </w:r>
       <w:bookmarkEnd w:id="87"/>
-      <w:bookmarkEnd w:id="88"/>
     </w:p>
     <w:p>
       <w:pPr>
@@ -24056,16 +24024,16 @@
           <w:rFonts w:ascii="Avenir LT Std 45 Book" w:hAnsi="Avenir LT Std 45 Book"/>
         </w:rPr>
       </w:pPr>
-      <w:bookmarkStart w:id="89" w:name="_Toc45"/>
-      <w:bookmarkStart w:id="90" w:name="_Toc509075867"/>
+      <w:bookmarkStart w:id="88" w:name="_Toc45"/>
+      <w:bookmarkStart w:id="89" w:name="_Toc509075867"/>
       <w:r>
         <w:rPr>
           <w:rFonts w:ascii="Avenir LT Std 45 Book" w:eastAsia="Arial Unicode MS" w:hAnsi="Avenir LT Std 45 Book" w:cs="Arial Unicode MS"/>
         </w:rPr>
         <w:t>Potential Methodology - Extreme Programming</w:t>
       </w:r>
+      <w:bookmarkEnd w:id="88"/>
       <w:bookmarkEnd w:id="89"/>
-      <w:bookmarkEnd w:id="90"/>
     </w:p>
     <w:p>
       <w:pPr>
@@ -24361,8 +24329,8 @@
           <w:rFonts w:ascii="Avenir LT Std 45 Book" w:hAnsi="Avenir LT Std 45 Book"/>
         </w:rPr>
       </w:pPr>
-      <w:bookmarkStart w:id="91" w:name="_Toc509075868"/>
-      <w:bookmarkStart w:id="92" w:name="_Toc46"/>
+      <w:bookmarkStart w:id="90" w:name="_Toc509075868"/>
+      <w:bookmarkStart w:id="91" w:name="_Toc46"/>
       <w:r>
         <w:rPr>
           <w:rFonts w:ascii="Avenir LT Std 45 Book" w:eastAsia="Arial Unicode MS" w:hAnsi="Avenir LT Std 45 Book" w:cs="Arial Unicode MS"/>
@@ -24370,14 +24338,14 @@
         <w:lastRenderedPageBreak/>
         <w:t>Potential Methodology - SCRUM</w:t>
       </w:r>
+      <w:bookmarkEnd w:id="90"/>
+      <w:r>
+        <w:rPr>
+          <w:rFonts w:ascii="Avenir LT Std 45 Book" w:eastAsia="Arial Unicode MS" w:hAnsi="Avenir LT Std 45 Book" w:cs="Arial Unicode MS"/>
+        </w:rPr>
+        <w:t xml:space="preserve"> </w:t>
+      </w:r>
       <w:bookmarkEnd w:id="91"/>
-      <w:r>
-        <w:rPr>
-          <w:rFonts w:ascii="Avenir LT Std 45 Book" w:eastAsia="Arial Unicode MS" w:hAnsi="Avenir LT Std 45 Book" w:cs="Arial Unicode MS"/>
-        </w:rPr>
-        <w:t xml:space="preserve"> </w:t>
-      </w:r>
-      <w:bookmarkEnd w:id="92"/>
     </w:p>
     <w:p>
       <w:pPr>
@@ -27077,8 +27045,8 @@
           <w:rFonts w:ascii="Avenir LT Std 45 Book" w:hAnsi="Avenir LT Std 45 Book"/>
         </w:rPr>
       </w:pPr>
-      <w:bookmarkStart w:id="93" w:name="_Toc509075869"/>
-      <w:bookmarkStart w:id="94" w:name="_Toc47"/>
+      <w:bookmarkStart w:id="92" w:name="_Toc509075869"/>
+      <w:bookmarkStart w:id="93" w:name="_Toc47"/>
       <w:r>
         <w:rPr>
           <w:rFonts w:ascii="Avenir LT Std 45 Book" w:eastAsia="Arial Unicode MS" w:hAnsi="Avenir LT Std 45 Book" w:cs="Arial Unicode MS"/>
@@ -27086,14 +27054,14 @@
         <w:lastRenderedPageBreak/>
         <w:t>Potential Methodology - Kanban</w:t>
       </w:r>
+      <w:bookmarkEnd w:id="92"/>
+      <w:r>
+        <w:rPr>
+          <w:rFonts w:ascii="Avenir LT Std 45 Book" w:eastAsia="Arial Unicode MS" w:hAnsi="Avenir LT Std 45 Book" w:cs="Arial Unicode MS"/>
+        </w:rPr>
+        <w:t xml:space="preserve"> </w:t>
+      </w:r>
       <w:bookmarkEnd w:id="93"/>
-      <w:r>
-        <w:rPr>
-          <w:rFonts w:ascii="Avenir LT Std 45 Book" w:eastAsia="Arial Unicode MS" w:hAnsi="Avenir LT Std 45 Book" w:cs="Arial Unicode MS"/>
-        </w:rPr>
-        <w:t xml:space="preserve"> </w:t>
-      </w:r>
-      <w:bookmarkEnd w:id="94"/>
     </w:p>
     <w:p>
       <w:pPr>
@@ -28191,35 +28159,79 @@
           <w:rFonts w:ascii="Avenir LT Std 45 Book" w:hAnsi="Avenir LT Std 45 Book"/>
         </w:rPr>
       </w:pPr>
-      <w:bookmarkStart w:id="95" w:name="_Toc509075870"/>
-      <w:bookmarkStart w:id="96" w:name="_Toc48"/>
+      <w:bookmarkStart w:id="94" w:name="_Toc509075870"/>
+      <w:bookmarkStart w:id="95" w:name="_Toc48"/>
       <w:r>
         <w:rPr>
           <w:rFonts w:ascii="Avenir LT Std 45 Book" w:eastAsia="Arial Unicode MS" w:hAnsi="Avenir LT Std 45 Book" w:cs="Arial Unicode MS"/>
         </w:rPr>
         <w:t>2.15 - Chosen Development Methodology</w:t>
       </w:r>
+      <w:bookmarkEnd w:id="94"/>
+      <w:r>
+        <w:rPr>
+          <w:rFonts w:ascii="Avenir LT Std 45 Book" w:eastAsia="Arial Unicode MS" w:hAnsi="Avenir LT Std 45 Book" w:cs="Arial Unicode MS"/>
+        </w:rPr>
+        <w:t xml:space="preserve"> </w:t>
+      </w:r>
       <w:bookmarkEnd w:id="95"/>
-      <w:r>
-        <w:rPr>
-          <w:rFonts w:ascii="Avenir LT Std 45 Book" w:eastAsia="Arial Unicode MS" w:hAnsi="Avenir LT Std 45 Book" w:cs="Arial Unicode MS"/>
-        </w:rPr>
-        <w:t xml:space="preserve"> </w:t>
-      </w:r>
+    </w:p>
+    <w:p>
+      <w:pPr>
+        <w:pStyle w:val="Body"/>
+        <w:rPr>
+          <w:rFonts w:ascii="Avenir LT Std 45 Book" w:hAnsi="Avenir LT Std 45 Book"/>
+        </w:rPr>
+      </w:pPr>
+      <w:r>
+        <w:rPr>
+          <w:rFonts w:ascii="Avenir LT Std 45 Book" w:hAnsi="Avenir LT Std 45 Book"/>
+        </w:rPr>
+        <w:t>I have chosen to use Kanban as my methodology</w:t>
+      </w:r>
+      <w:r>
+        <w:rPr>
+          <w:rFonts w:ascii="Avenir LT Std 45 Book" w:hAnsi="Avenir LT Std 45 Book"/>
+        </w:rPr>
+        <w:t xml:space="preserve">. Using </w:t>
+      </w:r>
+      <w:r>
+        <w:rPr>
+          <w:rFonts w:ascii="Avenir LT Std 45 Book" w:hAnsi="Avenir LT Std 45 Book"/>
+        </w:rPr>
+        <w:t>GitHub, I will create multiple Kanban boards, labels and milestones to manage my project. My labels will include titles such as High/Medium/Low to show how important the task is to project completion and other labels such as ‘bug’ or ‘enhancement’ to show additional tasks added to the board.</w:t>
+      </w:r>
+      <w:r>
+        <w:rPr>
+          <w:rFonts w:ascii="Avenir LT Std 45 Book" w:hAnsi="Avenir LT Std 45 Book"/>
+        </w:rPr>
+        <w:t xml:space="preserve"> The</w:t>
+      </w:r>
+      <w:r>
+        <w:rPr>
+          <w:rFonts w:ascii="Avenir LT Std 45 Book" w:hAnsi="Avenir LT Std 45 Book"/>
+        </w:rPr>
+        <w:t xml:space="preserve">re may be the possibility that all tasks do not get completed </w:t>
+      </w:r>
+      <w:r>
+        <w:rPr>
+          <w:rFonts w:ascii="Avenir LT Std 45 Book" w:hAnsi="Avenir LT Std 45 Book"/>
+        </w:rPr>
+        <w:t>due to time constraints or inability to do so and should be discussed</w:t>
+      </w:r>
+      <w:r>
+        <w:rPr>
+          <w:rFonts w:ascii="Avenir LT Std 45 Book" w:hAnsi="Avenir LT Std 45 Book"/>
+        </w:rPr>
+        <w:t xml:space="preserve"> and documented in the future</w:t>
+      </w:r>
+      <w:bookmarkStart w:id="96" w:name="_GoBack"/>
       <w:bookmarkEnd w:id="96"/>
-    </w:p>
-    <w:p>
-      <w:pPr>
-        <w:pStyle w:val="Body"/>
-        <w:rPr>
-          <w:rFonts w:ascii="Avenir LT Std 45 Book" w:hAnsi="Avenir LT Std 45 Book"/>
-        </w:rPr>
-      </w:pPr>
-      <w:r>
-        <w:rPr>
-          <w:rFonts w:ascii="Avenir LT Std 45 Book" w:hAnsi="Avenir LT Std 45 Book"/>
-        </w:rPr>
-        <w:t>I have chosen to use Kanban as my methodology but with a bit of a twist: as I do not have a large board to work with, I have changed the columns in the Kanban Board to colours. White or grey is the ‘Backlog’, blue is ‘To Do’, yellow is ‘Under Completion’, green is ‘Done’ and red is ‘Not Done and Will Not Be Done’. The red section is for aspects of the project that may not be completed due to time constraints or inability to do so and should be discussed. The team has chosen Kanban as it suits the team’s work style well as it allows the team to concentrate on broken down tasks to complete them more rapidly.</w:t>
+      <w:r>
+        <w:rPr>
+          <w:rFonts w:ascii="Avenir LT Std 45 Book" w:hAnsi="Avenir LT Std 45 Book"/>
+        </w:rPr>
+        <w:t>. The team has chosen Kanban as it suits the team’s work style well as it allows the team to concentrate on broken down tasks to complete them more rapidly.</w:t>
       </w:r>
     </w:p>
     <w:p>
@@ -43694,7 +43706,7 @@
   <w:num w:numId="3">
     <w:abstractNumId w:val="1"/>
     <w:lvlOverride w:ilvl="0">
-      <w:lvl w:ilvl="0" w:tplc="2CB6AF0A">
+      <w:lvl w:ilvl="0" w:tplc="B5F861B0">
         <w:start w:val="1"/>
         <w:numFmt w:val="bullet"/>
         <w:lvlText w:val="•"/>
@@ -43721,7 +43733,7 @@
       </w:lvl>
     </w:lvlOverride>
     <w:lvlOverride w:ilvl="1">
-      <w:lvl w:ilvl="1" w:tplc="C58879BC">
+      <w:lvl w:ilvl="1" w:tplc="26CCAA54">
         <w:start w:val="1"/>
         <w:numFmt w:val="bullet"/>
         <w:lvlText w:val="•"/>
@@ -43748,7 +43760,7 @@
       </w:lvl>
     </w:lvlOverride>
     <w:lvlOverride w:ilvl="2">
-      <w:lvl w:ilvl="2" w:tplc="8B163318">
+      <w:lvl w:ilvl="2" w:tplc="02CCCA0A">
         <w:start w:val="1"/>
         <w:numFmt w:val="bullet"/>
         <w:lvlText w:val="•"/>
@@ -43781,7 +43793,7 @@
       </w:lvl>
     </w:lvlOverride>
     <w:lvlOverride w:ilvl="3">
-      <w:lvl w:ilvl="3" w:tplc="936C17AC">
+      <w:lvl w:ilvl="3" w:tplc="756059AE">
         <w:start w:val="1"/>
         <w:numFmt w:val="bullet"/>
         <w:lvlText w:val="•"/>
@@ -43814,7 +43826,7 @@
       </w:lvl>
     </w:lvlOverride>
     <w:lvlOverride w:ilvl="4">
-      <w:lvl w:ilvl="4" w:tplc="8CE6FDEC">
+      <w:lvl w:ilvl="4" w:tplc="D39A5C50">
         <w:start w:val="1"/>
         <w:numFmt w:val="bullet"/>
         <w:lvlText w:val="•"/>
@@ -43847,7 +43859,7 @@
       </w:lvl>
     </w:lvlOverride>
     <w:lvlOverride w:ilvl="5">
-      <w:lvl w:ilvl="5" w:tplc="07549998">
+      <w:lvl w:ilvl="5" w:tplc="CA2EDB20">
         <w:start w:val="1"/>
         <w:numFmt w:val="bullet"/>
         <w:lvlText w:val="•"/>
@@ -43880,7 +43892,7 @@
       </w:lvl>
     </w:lvlOverride>
     <w:lvlOverride w:ilvl="6">
-      <w:lvl w:ilvl="6" w:tplc="EB4C8528">
+      <w:lvl w:ilvl="6" w:tplc="F3604D8A">
         <w:start w:val="1"/>
         <w:numFmt w:val="bullet"/>
         <w:lvlText w:val="•"/>
@@ -43913,7 +43925,7 @@
       </w:lvl>
     </w:lvlOverride>
     <w:lvlOverride w:ilvl="7">
-      <w:lvl w:ilvl="7" w:tplc="CFDE321C">
+      <w:lvl w:ilvl="7" w:tplc="20C46DBC">
         <w:start w:val="1"/>
         <w:numFmt w:val="bullet"/>
         <w:lvlText w:val="•"/>
@@ -43946,7 +43958,7 @@
       </w:lvl>
     </w:lvlOverride>
     <w:lvlOverride w:ilvl="8">
-      <w:lvl w:ilvl="8" w:tplc="CA1AFD9A">
+      <w:lvl w:ilvl="8" w:tplc="62302C9A">
         <w:start w:val="1"/>
         <w:numFmt w:val="bullet"/>
         <w:lvlText w:val="•"/>
@@ -43982,7 +43994,7 @@
   <w:num w:numId="4">
     <w:abstractNumId w:val="1"/>
     <w:lvlOverride w:ilvl="0">
-      <w:lvl w:ilvl="0" w:tplc="2CB6AF0A">
+      <w:lvl w:ilvl="0" w:tplc="B5F861B0">
         <w:start w:val="1"/>
         <w:numFmt w:val="bullet"/>
         <w:lvlText w:val="•"/>
@@ -44009,7 +44021,7 @@
       </w:lvl>
     </w:lvlOverride>
     <w:lvlOverride w:ilvl="1">
-      <w:lvl w:ilvl="1" w:tplc="C58879BC">
+      <w:lvl w:ilvl="1" w:tplc="26CCAA54">
         <w:start w:val="1"/>
         <w:numFmt w:val="bullet"/>
         <w:lvlText w:val="•"/>
@@ -44036,7 +44048,7 @@
       </w:lvl>
     </w:lvlOverride>
     <w:lvlOverride w:ilvl="2">
-      <w:lvl w:ilvl="2" w:tplc="8B163318">
+      <w:lvl w:ilvl="2" w:tplc="02CCCA0A">
         <w:start w:val="1"/>
         <w:numFmt w:val="bullet"/>
         <w:lvlText w:val="•"/>
@@ -44066,7 +44078,7 @@
       </w:lvl>
     </w:lvlOverride>
     <w:lvlOverride w:ilvl="3">
-      <w:lvl w:ilvl="3" w:tplc="936C17AC">
+      <w:lvl w:ilvl="3" w:tplc="756059AE">
         <w:start w:val="1"/>
         <w:numFmt w:val="bullet"/>
         <w:lvlText w:val="•"/>
@@ -44096,7 +44108,7 @@
       </w:lvl>
     </w:lvlOverride>
     <w:lvlOverride w:ilvl="4">
-      <w:lvl w:ilvl="4" w:tplc="8CE6FDEC">
+      <w:lvl w:ilvl="4" w:tplc="D39A5C50">
         <w:start w:val="1"/>
         <w:numFmt w:val="bullet"/>
         <w:lvlText w:val="•"/>
@@ -44126,7 +44138,7 @@
       </w:lvl>
     </w:lvlOverride>
     <w:lvlOverride w:ilvl="5">
-      <w:lvl w:ilvl="5" w:tplc="07549998">
+      <w:lvl w:ilvl="5" w:tplc="CA2EDB20">
         <w:start w:val="1"/>
         <w:numFmt w:val="bullet"/>
         <w:lvlText w:val="•"/>
@@ -44156,7 +44168,7 @@
       </w:lvl>
     </w:lvlOverride>
     <w:lvlOverride w:ilvl="6">
-      <w:lvl w:ilvl="6" w:tplc="EB4C8528">
+      <w:lvl w:ilvl="6" w:tplc="F3604D8A">
         <w:start w:val="1"/>
         <w:numFmt w:val="bullet"/>
         <w:lvlText w:val="•"/>
@@ -44186,7 +44198,7 @@
       </w:lvl>
     </w:lvlOverride>
     <w:lvlOverride w:ilvl="7">
-      <w:lvl w:ilvl="7" w:tplc="CFDE321C">
+      <w:lvl w:ilvl="7" w:tplc="20C46DBC">
         <w:start w:val="1"/>
         <w:numFmt w:val="bullet"/>
         <w:lvlText w:val="•"/>
@@ -44216,7 +44228,7 @@
       </w:lvl>
     </w:lvlOverride>
     <w:lvlOverride w:ilvl="8">
-      <w:lvl w:ilvl="8" w:tplc="CA1AFD9A">
+      <w:lvl w:ilvl="8" w:tplc="62302C9A">
         <w:start w:val="1"/>
         <w:numFmt w:val="bullet"/>
         <w:lvlText w:val="•"/>
@@ -46168,7 +46180,7 @@
 </file>
 
 <file path=customXml/itemProps1.xml><?xml version="1.0" encoding="utf-8"?>
-<ds:datastoreItem xmlns:ds="http://schemas.openxmlformats.org/officeDocument/2006/customXml" ds:itemID="{8BF373C3-E784-4E3F-8AAB-E8A214946756}">
+<ds:datastoreItem xmlns:ds="http://schemas.openxmlformats.org/officeDocument/2006/customXml" ds:itemID="{215BDE5F-1CEA-4B4D-B32B-51ED96860434}">
   <ds:schemaRefs>
     <ds:schemaRef ds:uri="http://schemas.openxmlformats.org/officeDocument/2006/bibliography"/>
   </ds:schemaRefs>

</xml_diff>